<commit_message>
Eric's final change to Milestone01.docx
</commit_message>
<xml_diff>
--- a/Documentation/Milestone01.docx
+++ b/Documentation/Milestone01.docx
@@ -522,7 +522,7 @@
           <v:shape id="_x0000_i1025" type="#_x0000_t75" style="width:460.5pt;height:146.25pt" o:ole="">
             <v:imagedata r:id="rId5" o:title=""/>
           </v:shape>
-          <o:OLEObject Type="Embed" ProgID="Excel.Sheet.12" ShapeID="_x0000_i1025" DrawAspect="Content" ObjectID="_1739289474" r:id="rId6"/>
+          <o:OLEObject Type="Embed" ProgID="Excel.Sheet.12" ShapeID="_x0000_i1025" DrawAspect="Content" ObjectID="_1739347387" r:id="rId6"/>
         </w:object>
       </w:r>
     </w:p>
@@ -1833,6 +1833,14 @@
         </w:rPr>
         <w:t>Aira Torres</w:t>
       </w:r>
+      <w:r>
+        <w:rPr>
+          <w:rFonts w:ascii="Liberation Serif" w:hAnsi="Liberation Serif" w:cs="Liberation Serif"/>
+          <w:sz w:val="24"/>
+          <w:szCs w:val="24"/>
+        </w:rPr>
+        <w:t xml:space="preserve"> – Frontend Developer</w:t>
+      </w:r>
     </w:p>
     <w:p>
       <w:pPr>
@@ -1869,6 +1877,14 @@
         </w:rPr>
         <w:t>George Gordon</w:t>
       </w:r>
+      <w:r>
+        <w:rPr>
+          <w:rFonts w:ascii="Liberation Serif" w:hAnsi="Liberation Serif" w:cs="Liberation Serif"/>
+          <w:sz w:val="24"/>
+          <w:szCs w:val="24"/>
+        </w:rPr>
+        <w:t xml:space="preserve"> – Frontend Developer</w:t>
+      </w:r>
     </w:p>
     <w:p>
       <w:pPr>
@@ -1905,6 +1921,22 @@
         </w:rPr>
         <w:t>Eric Smith</w:t>
       </w:r>
+      <w:r>
+        <w:rPr>
+          <w:rFonts w:ascii="Liberation Serif" w:hAnsi="Liberation Serif" w:cs="Liberation Serif"/>
+          <w:sz w:val="24"/>
+          <w:szCs w:val="24"/>
+        </w:rPr>
+        <w:t xml:space="preserve"> – Repository Maintainer, </w:t>
+      </w:r>
+      <w:r>
+        <w:rPr>
+          <w:rFonts w:ascii="Liberation Serif" w:hAnsi="Liberation Serif" w:cs="Liberation Serif"/>
+          <w:sz w:val="24"/>
+          <w:szCs w:val="24"/>
+        </w:rPr>
+        <w:t>Backend Developer</w:t>
+      </w:r>
     </w:p>
     <w:p>
       <w:pPr>
@@ -1949,7 +1981,24 @@
           <w:sz w:val="24"/>
           <w:szCs w:val="24"/>
         </w:rPr>
-        <w:t xml:space="preserve">a) Team decided on basic means of communications </w:t>
+        <w:t xml:space="preserve">a) </w:t>
+      </w:r>
+      <w:r>
+        <w:rPr>
+          <w:rFonts w:ascii="Liberation Serif" w:hAnsi="Liberation Serif" w:cs="Liberation Serif"/>
+          <w:strike/>
+          <w:sz w:val="24"/>
+          <w:szCs w:val="24"/>
+        </w:rPr>
+        <w:t>Team decided on basic means of communications</w:t>
+      </w:r>
+      <w:r>
+        <w:rPr>
+          <w:rFonts w:ascii="Liberation Serif" w:hAnsi="Liberation Serif" w:cs="Liberation Serif"/>
+          <w:sz w:val="24"/>
+          <w:szCs w:val="24"/>
+        </w:rPr>
+        <w:t xml:space="preserve"> </w:t>
       </w:r>
     </w:p>
     <w:p>
@@ -1969,6 +2018,30 @@
         </w:rPr>
         <w:t xml:space="preserve">b) Team found a time slot to meet outside of the class </w:t>
       </w:r>
+      <w:r>
+        <w:rPr>
+          <w:rFonts w:ascii="Liberation Serif" w:hAnsi="Liberation Serif" w:cs="Liberation Serif"/>
+          <w:sz w:val="24"/>
+          <w:szCs w:val="24"/>
+        </w:rPr>
+        <w:t>(</w:t>
+      </w:r>
+      <w:r>
+        <w:rPr>
+          <w:rFonts w:ascii="Liberation Serif" w:hAnsi="Liberation Serif" w:cs="Liberation Serif"/>
+          <w:sz w:val="24"/>
+          <w:szCs w:val="24"/>
+        </w:rPr>
+        <w:t>To do</w:t>
+      </w:r>
+      <w:r>
+        <w:rPr>
+          <w:rFonts w:ascii="Liberation Serif" w:hAnsi="Liberation Serif" w:cs="Liberation Serif"/>
+          <w:sz w:val="24"/>
+          <w:szCs w:val="24"/>
+        </w:rPr>
+        <w:t>)</w:t>
+      </w:r>
     </w:p>
     <w:p>
       <w:pPr>
@@ -1987,23 +2060,64 @@
         </w:rPr>
         <w:t xml:space="preserve">c) Front and back end team leads chosen </w:t>
       </w:r>
-    </w:p>
-    <w:p>
-      <w:pPr>
-        <w:ind w:right="840"/>
-        <w:rPr>
-          <w:rFonts w:ascii="Liberation Serif" w:hAnsi="Liberation Serif" w:cs="Liberation Serif"/>
-          <w:sz w:val="24"/>
-          <w:szCs w:val="24"/>
-        </w:rPr>
-      </w:pPr>
-      <w:r>
-        <w:rPr>
-          <w:rFonts w:ascii="Liberation Serif" w:hAnsi="Liberation Serif" w:cs="Liberation Serif"/>
-          <w:sz w:val="24"/>
-          <w:szCs w:val="24"/>
-        </w:rPr>
-        <w:t xml:space="preserve">d) Github master chosen </w:t>
+      <w:r>
+        <w:rPr>
+          <w:rFonts w:ascii="Liberation Serif" w:hAnsi="Liberation Serif" w:cs="Liberation Serif"/>
+          <w:sz w:val="24"/>
+          <w:szCs w:val="24"/>
+        </w:rPr>
+        <w:t>(</w:t>
+      </w:r>
+      <w:r>
+        <w:rPr>
+          <w:rFonts w:ascii="Liberation Serif" w:hAnsi="Liberation Serif" w:cs="Liberation Serif"/>
+          <w:sz w:val="24"/>
+          <w:szCs w:val="24"/>
+        </w:rPr>
+        <w:t>To do</w:t>
+      </w:r>
+      <w:r>
+        <w:rPr>
+          <w:rFonts w:ascii="Liberation Serif" w:hAnsi="Liberation Serif" w:cs="Liberation Serif"/>
+          <w:sz w:val="24"/>
+          <w:szCs w:val="24"/>
+        </w:rPr>
+        <w:t>)</w:t>
+      </w:r>
+    </w:p>
+    <w:p>
+      <w:pPr>
+        <w:ind w:right="840"/>
+        <w:rPr>
+          <w:rFonts w:ascii="Liberation Serif" w:hAnsi="Liberation Serif" w:cs="Liberation Serif"/>
+          <w:sz w:val="24"/>
+          <w:szCs w:val="24"/>
+        </w:rPr>
+      </w:pPr>
+      <w:r>
+        <w:rPr>
+          <w:rFonts w:ascii="Liberation Serif" w:hAnsi="Liberation Serif" w:cs="Liberation Serif"/>
+          <w:sz w:val="24"/>
+          <w:szCs w:val="24"/>
+        </w:rPr>
+        <w:t xml:space="preserve">d) </w:t>
+      </w:r>
+      <w:r>
+        <w:rPr>
+          <w:rFonts w:ascii="Liberation Serif" w:hAnsi="Liberation Serif" w:cs="Liberation Serif"/>
+          <w:strike/>
+          <w:sz w:val="24"/>
+          <w:szCs w:val="24"/>
+        </w:rPr>
+        <w:t>Github master chosen</w:t>
+      </w:r>
+      <w:r>
+        <w:rPr>
+          <w:rFonts w:ascii="Liberation Serif" w:hAnsi="Liberation Serif" w:cs="Liberation Serif"/>
+          <w:sz w:val="24"/>
+          <w:szCs w:val="24"/>
+        </w:rPr>
+        <w:t xml:space="preserve"> </w:t>
       </w:r>
     </w:p>
     <w:p>
@@ -2023,23 +2137,64 @@
         </w:rPr>
         <w:t xml:space="preserve">e) Team ready and able to use the chosen back and front-end frameworks </w:t>
       </w:r>
-    </w:p>
-    <w:p>
-      <w:pPr>
-        <w:ind w:right="840"/>
-        <w:rPr>
-          <w:rFonts w:ascii="Liberation Serif" w:hAnsi="Liberation Serif" w:cs="Liberation Serif"/>
-          <w:sz w:val="24"/>
-          <w:szCs w:val="24"/>
-        </w:rPr>
-      </w:pPr>
-      <w:r>
-        <w:rPr>
-          <w:rFonts w:ascii="Liberation Serif" w:hAnsi="Liberation Serif" w:cs="Liberation Serif"/>
-          <w:sz w:val="24"/>
-          <w:szCs w:val="24"/>
-        </w:rPr>
-        <w:t xml:space="preserve">f) Skills of each team member defined and known to all </w:t>
+      <w:r>
+        <w:rPr>
+          <w:rFonts w:ascii="Liberation Serif" w:hAnsi="Liberation Serif" w:cs="Liberation Serif"/>
+          <w:sz w:val="24"/>
+          <w:szCs w:val="24"/>
+        </w:rPr>
+        <w:t>(</w:t>
+      </w:r>
+      <w:r>
+        <w:rPr>
+          <w:rFonts w:ascii="Liberation Serif" w:hAnsi="Liberation Serif" w:cs="Liberation Serif"/>
+          <w:sz w:val="24"/>
+          <w:szCs w:val="24"/>
+        </w:rPr>
+        <w:t>To do</w:t>
+      </w:r>
+      <w:r>
+        <w:rPr>
+          <w:rFonts w:ascii="Liberation Serif" w:hAnsi="Liberation Serif" w:cs="Liberation Serif"/>
+          <w:sz w:val="24"/>
+          <w:szCs w:val="24"/>
+        </w:rPr>
+        <w:t>)</w:t>
+      </w:r>
+    </w:p>
+    <w:p>
+      <w:pPr>
+        <w:ind w:right="840"/>
+        <w:rPr>
+          <w:rFonts w:ascii="Liberation Serif" w:hAnsi="Liberation Serif" w:cs="Liberation Serif"/>
+          <w:sz w:val="24"/>
+          <w:szCs w:val="24"/>
+        </w:rPr>
+      </w:pPr>
+      <w:r>
+        <w:rPr>
+          <w:rFonts w:ascii="Liberation Serif" w:hAnsi="Liberation Serif" w:cs="Liberation Serif"/>
+          <w:sz w:val="24"/>
+          <w:szCs w:val="24"/>
+        </w:rPr>
+        <w:t xml:space="preserve">f) </w:t>
+      </w:r>
+      <w:r>
+        <w:rPr>
+          <w:rFonts w:ascii="Liberation Serif" w:hAnsi="Liberation Serif" w:cs="Liberation Serif"/>
+          <w:strike/>
+          <w:sz w:val="24"/>
+          <w:szCs w:val="24"/>
+        </w:rPr>
+        <w:t>Skills of each team member defined and known to all</w:t>
+      </w:r>
+      <w:r>
+        <w:rPr>
+          <w:rFonts w:ascii="Liberation Serif" w:hAnsi="Liberation Serif" w:cs="Liberation Serif"/>
+          <w:sz w:val="24"/>
+          <w:szCs w:val="24"/>
+        </w:rPr>
+        <w:t xml:space="preserve"> </w:t>
       </w:r>
     </w:p>
     <w:p>
@@ -2777,6 +2932,7 @@
   <w:style w:type="character" w:default="1" w:styleId="DefaultParagraphFont">
     <w:name w:val="Default Paragraph Font"/>
     <w:uiPriority w:val="1"/>
+    <w:semiHidden/>
     <w:unhideWhenUsed/>
   </w:style>
   <w:style w:type="table" w:default="1" w:styleId="TableNormal">

</xml_diff>